<commit_message>
Made direct and inverse dft
</commit_message>
<xml_diff>
--- a/Reports/report3.docx
+++ b/Reports/report3.docx
@@ -22,7 +22,7 @@
           <w:sz w:val="36"/>
           <w:szCs w:val="36"/>
         </w:rPr>
-        <w:t>3</w:t>
+        <w:t>4</w:t>
       </w:r>
     </w:p>
     <w:p>
@@ -81,23 +81,22 @@
         <w:pStyle w:val="a8"/>
       </w:pPr>
       <w:r>
-        <w:t xml:space="preserve">Первое задание работы заключалось в детектировании тепловых сигнатур на черно-белом изображении для статичной картинки и видео, как дополнительное задание. С этой целью была создана программа, представленная на рисунке 1. </w:t>
+        <w:t xml:space="preserve">Первое задание работы заключалось в детектировании тепловых сигнатур на черно-белом изображении для статичной картинки и видео, как дополнительное задание. С этой целью была создана программа, </w:t>
       </w:r>
     </w:p>
     <w:p>
       <w:pPr>
-        <w:pStyle w:val="a8"/>
-        <w:keepNext/>
+        <w:pStyle w:val="1"/>
       </w:pPr>
       <w:r>
         <w:rPr>
           <w:noProof/>
         </w:rPr>
         <w:drawing>
-          <wp:inline distT="0" distB="0" distL="0" distR="0" wp14:anchorId="36250FB2" wp14:editId="316124B0">
-            <wp:extent cx="5940425" cy="4567555"/>
-            <wp:effectExtent l="0" t="0" r="3175" b="4445"/>
-            <wp:docPr id="1618395316" name="Рисунок 1"/>
+          <wp:inline distT="0" distB="0" distL="0" distR="0" wp14:anchorId="31F51501" wp14:editId="52A109F2">
+            <wp:extent cx="1434662" cy="1787810"/>
+            <wp:effectExtent l="0" t="0" r="0" b="3175"/>
+            <wp:docPr id="53519695" name="Рисунок 1" descr="Изображение выглядит как текст, одежда, шляпа, Человеческое лицо&#10;&#10;Автоматически созданное описание"/>
             <wp:cNvGraphicFramePr>
               <a:graphicFrameLocks xmlns:a="http://schemas.openxmlformats.org/drawingml/2006/main" noChangeAspect="1"/>
             </wp:cNvGraphicFramePr>
@@ -105,7 +104,7 @@
               <a:graphicData uri="http://schemas.openxmlformats.org/drawingml/2006/picture">
                 <pic:pic xmlns:pic="http://schemas.openxmlformats.org/drawingml/2006/picture">
                   <pic:nvPicPr>
-                    <pic:cNvPr id="1618395316" name=""/>
+                    <pic:cNvPr id="53519695" name="Рисунок 1" descr="Изображение выглядит как текст, одежда, шляпа, Человеческое лицо&#10;&#10;Автоматически созданное описание"/>
                     <pic:cNvPicPr/>
                   </pic:nvPicPr>
                   <pic:blipFill>
@@ -117,7 +116,7 @@
                   <pic:spPr>
                     <a:xfrm>
                       <a:off x="0" y="0"/>
-                      <a:ext cx="5940425" cy="4567555"/>
+                      <a:ext cx="1443882" cy="1799300"/>
                     </a:xfrm>
                     <a:prstGeom prst="rect">
                       <a:avLst/>
@@ -129,175 +128,12 @@
           </wp:inline>
         </w:drawing>
       </w:r>
-    </w:p>
-    <w:p>
-      <w:pPr>
-        <w:pStyle w:val="1"/>
-      </w:pPr>
       <w:r>
-        <w:t xml:space="preserve">Рисунок </w:t>
-      </w:r>
-      <w:r>
-        <w:fldChar w:fldCharType="begin"/>
-      </w:r>
-      <w:r>
-        <w:instrText xml:space="preserve"> SEQ Рисунок \* ARABIC </w:instrText>
-      </w:r>
-      <w:r>
-        <w:fldChar w:fldCharType="separate"/>
-      </w:r>
-      <w:r>
-        <w:rPr>
-          <w:noProof/>
-        </w:rPr>
-        <w:t>1</w:t>
-      </w:r>
-      <w:r>
-        <w:rPr>
-          <w:noProof/>
-        </w:rPr>
-        <w:fldChar w:fldCharType="end"/>
-      </w:r>
-    </w:p>
-    <w:p>
-      <w:pPr>
-        <w:jc w:val="both"/>
-        <w:rPr>
-          <w:sz w:val="28"/>
-          <w:szCs w:val="28"/>
-        </w:rPr>
-      </w:pPr>
-      <w:r>
-        <w:rPr>
-          <w:sz w:val="28"/>
-          <w:szCs w:val="28"/>
-        </w:rPr>
-        <w:t xml:space="preserve">Оригинальное фото загружается из файла в виде матрицы, а для видео использован объект </w:t>
-      </w:r>
-      <w:proofErr w:type="gramStart"/>
-      <w:r>
-        <w:rPr>
-          <w:sz w:val="28"/>
-          <w:szCs w:val="28"/>
-          <w:lang w:val="en-US"/>
-        </w:rPr>
-        <w:t>cv</w:t>
-      </w:r>
-      <w:r>
-        <w:rPr>
-          <w:sz w:val="28"/>
-          <w:szCs w:val="28"/>
-        </w:rPr>
-        <w:t>::</w:t>
-      </w:r>
-      <w:proofErr w:type="spellStart"/>
-      <w:proofErr w:type="gramEnd"/>
-      <w:r>
-        <w:rPr>
-          <w:sz w:val="28"/>
-          <w:szCs w:val="28"/>
-          <w:lang w:val="en-US"/>
-        </w:rPr>
-        <w:t>videoCapture</w:t>
-      </w:r>
-      <w:proofErr w:type="spellEnd"/>
-      <w:r>
-        <w:rPr>
-          <w:sz w:val="28"/>
-          <w:szCs w:val="28"/>
-        </w:rPr>
-        <w:t xml:space="preserve">. </w:t>
-      </w:r>
-      <w:r>
-        <w:rPr>
-          <w:sz w:val="28"/>
-          <w:szCs w:val="28"/>
-        </w:rPr>
-        <w:t xml:space="preserve">Выполняются проверки валидности импорта данных, создаются пустые окна, необходимые для корректной работы слайдеров для настройки пороговой фильтрации. В качестве </w:t>
-      </w:r>
-      <w:r>
-        <w:rPr>
-          <w:sz w:val="28"/>
-          <w:szCs w:val="28"/>
-          <w:lang w:val="en-US"/>
-        </w:rPr>
-        <w:t>callback</w:t>
-      </w:r>
-      <w:r>
-        <w:rPr>
-          <w:sz w:val="28"/>
-          <w:szCs w:val="28"/>
-        </w:rPr>
-        <w:t xml:space="preserve"> </w:t>
-      </w:r>
-      <w:r>
-        <w:rPr>
-          <w:sz w:val="28"/>
-          <w:szCs w:val="28"/>
-        </w:rPr>
-        <w:t xml:space="preserve">функции для обработки статичного изображения используется функция, </w:t>
-      </w:r>
-      <w:r>
-        <w:rPr>
-          <w:sz w:val="28"/>
-          <w:szCs w:val="28"/>
-        </w:rPr>
-        <w:lastRenderedPageBreak/>
-        <w:t xml:space="preserve">показанная на рисунке 2. Она позволяет выполнять пересчет функции детектирования только когда изменяется значение порога для фильтрации. В случае видео она не используется, поскольку новые кадры и так обрабатываются в реальном времени вне зависимости от движения слайдера. Обработка кадров происходит в бесконечном цикле с выходом по нажатию на клавишу </w:t>
-      </w:r>
-      <w:r>
-        <w:rPr>
-          <w:sz w:val="28"/>
-          <w:szCs w:val="28"/>
-          <w:lang w:val="en-US"/>
-        </w:rPr>
-        <w:t>Esc</w:t>
-      </w:r>
-      <w:r>
-        <w:rPr>
-          <w:sz w:val="28"/>
-          <w:szCs w:val="28"/>
-        </w:rPr>
-        <w:t xml:space="preserve">, </w:t>
-      </w:r>
-      <w:r>
-        <w:rPr>
-          <w:sz w:val="28"/>
-          <w:szCs w:val="28"/>
-        </w:rPr>
-        <w:t xml:space="preserve">а после окончания видео, оно проигрывается сначала. Также, на рисунке </w:t>
-      </w:r>
-      <w:r>
-        <w:rPr>
-          <w:sz w:val="28"/>
-          <w:szCs w:val="28"/>
-        </w:rPr>
-        <w:t>2</w:t>
-      </w:r>
-      <w:r>
-        <w:rPr>
-          <w:sz w:val="28"/>
-          <w:szCs w:val="28"/>
-        </w:rPr>
-        <w:t xml:space="preserve"> приведена функция обработки. После предварительной обработки она определяет контуры на изображении, находит самый крупный из них по площади и обрисовывает его очертания на изображении. Центр контура вычисляется с использованием моментов контура.</w:t>
-      </w:r>
-    </w:p>
-    <w:p>
-      <w:pPr>
-        <w:keepNext/>
-        <w:jc w:val="center"/>
-      </w:pPr>
-      <w:r>
-        <w:rPr>
-          <w:noProof/>
-          <w:sz w:val="28"/>
-          <w:szCs w:val="28"/>
-        </w:rPr>
         <w:drawing>
-          <wp:inline distT="0" distB="0" distL="0" distR="0" wp14:anchorId="4F5AF966" wp14:editId="0061B058">
-            <wp:extent cx="3783724" cy="381275"/>
-            <wp:effectExtent l="0" t="0" r="0" b="0"/>
-            <wp:docPr id="622150416" name="Рисунок 1"/>
+          <wp:inline distT="0" distB="0" distL="0" distR="0" wp14:anchorId="2D2A76EB" wp14:editId="11BBCA95">
+            <wp:extent cx="1450428" cy="1807456"/>
+            <wp:effectExtent l="0" t="0" r="0" b="2540"/>
+            <wp:docPr id="632359542" name="Рисунок 1" descr="Изображение выглядит как снимок экрана, серый&#10;&#10;Автоматически созданное описание"/>
             <wp:cNvGraphicFramePr>
               <a:graphicFrameLocks xmlns:a="http://schemas.openxmlformats.org/drawingml/2006/main" noChangeAspect="1"/>
             </wp:cNvGraphicFramePr>
@@ -305,60 +141,11 @@
               <a:graphicData uri="http://schemas.openxmlformats.org/drawingml/2006/picture">
                 <pic:pic xmlns:pic="http://schemas.openxmlformats.org/drawingml/2006/picture">
                   <pic:nvPicPr>
-                    <pic:cNvPr id="622150416" name=""/>
-                    <pic:cNvPicPr/>
-                  </pic:nvPicPr>
-                  <pic:blipFill rotWithShape="1">
-                    <a:blip r:embed="rId7"/>
-                    <a:srcRect r="26486"/>
-                    <a:stretch/>
-                  </pic:blipFill>
-                  <pic:spPr bwMode="auto">
-                    <a:xfrm>
-                      <a:off x="0" y="0"/>
-                      <a:ext cx="3887811" cy="391764"/>
-                    </a:xfrm>
-                    <a:prstGeom prst="rect">
-                      <a:avLst/>
-                    </a:prstGeom>
-                    <a:ln>
-                      <a:noFill/>
-                    </a:ln>
-                    <a:extLst>
-                      <a:ext uri="{53640926-AAD7-44D8-BBD7-CCE9431645EC}">
-                        <a14:shadowObscured xmlns:a14="http://schemas.microsoft.com/office/drawing/2010/main"/>
-                      </a:ext>
-                    </a:extLst>
-                  </pic:spPr>
-                </pic:pic>
-              </a:graphicData>
-            </a:graphic>
-          </wp:inline>
-        </w:drawing>
-      </w:r>
-      <w:r>
-        <w:rPr>
-          <w:noProof/>
-          <w:sz w:val="28"/>
-          <w:szCs w:val="28"/>
-        </w:rPr>
-        <w:drawing>
-          <wp:inline distT="0" distB="0" distL="0" distR="0" wp14:anchorId="1D7137B7" wp14:editId="59F40407">
-            <wp:extent cx="3831021" cy="2910429"/>
-            <wp:effectExtent l="0" t="0" r="0" b="4445"/>
-            <wp:docPr id="1510943307" name="Рисунок 1" descr="Изображение выглядит как текст, снимок экрана, Шрифт&#10;&#10;Автоматически созданное описание"/>
-            <wp:cNvGraphicFramePr>
-              <a:graphicFrameLocks xmlns:a="http://schemas.openxmlformats.org/drawingml/2006/main" noChangeAspect="1"/>
-            </wp:cNvGraphicFramePr>
-            <a:graphic xmlns:a="http://schemas.openxmlformats.org/drawingml/2006/main">
-              <a:graphicData uri="http://schemas.openxmlformats.org/drawingml/2006/picture">
-                <pic:pic xmlns:pic="http://schemas.openxmlformats.org/drawingml/2006/picture">
-                  <pic:nvPicPr>
-                    <pic:cNvPr id="1510943307" name="Рисунок 1" descr="Изображение выглядит как текст, снимок экрана, Шрифт&#10;&#10;Автоматически созданное описание"/>
+                    <pic:cNvPr id="632359542" name="Рисунок 1" descr="Изображение выглядит как снимок экрана, серый&#10;&#10;Автоматически созданное описание"/>
                     <pic:cNvPicPr/>
                   </pic:nvPicPr>
                   <pic:blipFill>
-                    <a:blip r:embed="rId8"/>
+                    <a:blip r:embed="rId7"/>
                     <a:stretch>
                       <a:fillRect/>
                     </a:stretch>
@@ -366,7 +153,7 @@
                   <pic:spPr>
                     <a:xfrm>
                       <a:off x="0" y="0"/>
-                      <a:ext cx="3836475" cy="2914572"/>
+                      <a:ext cx="1470517" cy="1832490"/>
                     </a:xfrm>
                     <a:prstGeom prst="rect">
                       <a:avLst/>
@@ -377,656 +164,6 @@
             </a:graphic>
           </wp:inline>
         </w:drawing>
-      </w:r>
-    </w:p>
-    <w:p>
-      <w:pPr>
-        <w:pStyle w:val="1"/>
-      </w:pPr>
-      <w:r>
-        <w:t xml:space="preserve">Рисунок </w:t>
-      </w:r>
-      <w:r>
-        <w:fldChar w:fldCharType="begin"/>
-      </w:r>
-      <w:r>
-        <w:instrText xml:space="preserve"> SEQ Рисунок \* ARABIC </w:instrText>
-      </w:r>
-      <w:r>
-        <w:fldChar w:fldCharType="separate"/>
-      </w:r>
-      <w:r>
-        <w:rPr>
-          <w:noProof/>
-        </w:rPr>
-        <w:t>2</w:t>
-      </w:r>
-      <w:r>
-        <w:fldChar w:fldCharType="end"/>
-      </w:r>
-    </w:p>
-    <w:p>
-      <w:pPr>
-        <w:rPr>
-          <w:sz w:val="28"/>
-          <w:szCs w:val="28"/>
-        </w:rPr>
-      </w:pPr>
-      <w:r>
-        <w:rPr>
-          <w:sz w:val="28"/>
-          <w:szCs w:val="28"/>
-        </w:rPr>
-        <w:t>Результат выполнения задания 1 представлен на рисунке 3.</w:t>
-      </w:r>
-    </w:p>
-    <w:p>
-      <w:pPr>
-        <w:keepNext/>
-        <w:jc w:val="center"/>
-      </w:pPr>
-      <w:r>
-        <w:rPr>
-          <w:noProof/>
-          <w:sz w:val="28"/>
-          <w:szCs w:val="28"/>
-        </w:rPr>
-        <w:drawing>
-          <wp:inline distT="0" distB="0" distL="0" distR="0" wp14:anchorId="385BECF3" wp14:editId="21900AB3">
-            <wp:extent cx="1885843" cy="2033752"/>
-            <wp:effectExtent l="0" t="0" r="635" b="5080"/>
-            <wp:docPr id="263018036" name="Рисунок 1" descr="Изображение выглядит как снимок экрана, Мультимедийное программное обеспечение, Графическое программное обеспечение, программное обеспечение&#10;&#10;Автоматически созданное описание"/>
-            <wp:cNvGraphicFramePr>
-              <a:graphicFrameLocks xmlns:a="http://schemas.openxmlformats.org/drawingml/2006/main" noChangeAspect="1"/>
-            </wp:cNvGraphicFramePr>
-            <a:graphic xmlns:a="http://schemas.openxmlformats.org/drawingml/2006/main">
-              <a:graphicData uri="http://schemas.openxmlformats.org/drawingml/2006/picture">
-                <pic:pic xmlns:pic="http://schemas.openxmlformats.org/drawingml/2006/picture">
-                  <pic:nvPicPr>
-                    <pic:cNvPr id="263018036" name="Рисунок 1" descr="Изображение выглядит как снимок экрана, Мультимедийное программное обеспечение, Графическое программное обеспечение, программное обеспечение&#10;&#10;Автоматически созданное описание"/>
-                    <pic:cNvPicPr/>
-                  </pic:nvPicPr>
-                  <pic:blipFill>
-                    <a:blip r:embed="rId9"/>
-                    <a:stretch>
-                      <a:fillRect/>
-                    </a:stretch>
-                  </pic:blipFill>
-                  <pic:spPr>
-                    <a:xfrm>
-                      <a:off x="0" y="0"/>
-                      <a:ext cx="1889914" cy="2038142"/>
-                    </a:xfrm>
-                    <a:prstGeom prst="rect">
-                      <a:avLst/>
-                    </a:prstGeom>
-                  </pic:spPr>
-                </pic:pic>
-              </a:graphicData>
-            </a:graphic>
-          </wp:inline>
-        </w:drawing>
-      </w:r>
-    </w:p>
-    <w:p>
-      <w:pPr>
-        <w:pStyle w:val="a0"/>
-        <w:jc w:val="center"/>
-        <w:rPr>
-          <w:rFonts w:ascii="Times New Roman" w:hAnsi="Times New Roman" w:cs="Times New Roman"/>
-          <w:sz w:val="24"/>
-          <w:szCs w:val="24"/>
-        </w:rPr>
-      </w:pPr>
-      <w:r>
-        <w:rPr>
-          <w:rFonts w:ascii="Times New Roman" w:hAnsi="Times New Roman" w:cs="Times New Roman"/>
-          <w:sz w:val="24"/>
-          <w:szCs w:val="24"/>
-        </w:rPr>
-        <w:t xml:space="preserve">Рисунок </w:t>
-      </w:r>
-      <w:r>
-        <w:rPr>
-          <w:rFonts w:ascii="Times New Roman" w:hAnsi="Times New Roman" w:cs="Times New Roman"/>
-          <w:sz w:val="24"/>
-          <w:szCs w:val="24"/>
-        </w:rPr>
-        <w:fldChar w:fldCharType="begin"/>
-      </w:r>
-      <w:r>
-        <w:rPr>
-          <w:rFonts w:ascii="Times New Roman" w:hAnsi="Times New Roman" w:cs="Times New Roman"/>
-          <w:sz w:val="24"/>
-          <w:szCs w:val="24"/>
-        </w:rPr>
-        <w:instrText xml:space="preserve"> SEQ Рисунок \* ARABIC </w:instrText>
-      </w:r>
-      <w:r>
-        <w:rPr>
-          <w:rFonts w:ascii="Times New Roman" w:hAnsi="Times New Roman" w:cs="Times New Roman"/>
-          <w:sz w:val="24"/>
-          <w:szCs w:val="24"/>
-        </w:rPr>
-        <w:fldChar w:fldCharType="separate"/>
-      </w:r>
-      <w:r>
-        <w:rPr>
-          <w:rFonts w:ascii="Times New Roman" w:hAnsi="Times New Roman" w:cs="Times New Roman"/>
-          <w:noProof/>
-          <w:sz w:val="24"/>
-          <w:szCs w:val="24"/>
-        </w:rPr>
-        <w:t>3</w:t>
-      </w:r>
-      <w:r>
-        <w:rPr>
-          <w:rFonts w:ascii="Times New Roman" w:hAnsi="Times New Roman" w:cs="Times New Roman"/>
-          <w:sz w:val="24"/>
-          <w:szCs w:val="24"/>
-        </w:rPr>
-        <w:fldChar w:fldCharType="end"/>
-      </w:r>
-    </w:p>
-    <w:p>
-      <w:pPr>
-        <w:jc w:val="both"/>
-        <w:rPr>
-          <w:sz w:val="28"/>
-          <w:szCs w:val="28"/>
-        </w:rPr>
-      </w:pPr>
-      <w:r>
-        <w:rPr>
-          <w:sz w:val="28"/>
-          <w:szCs w:val="28"/>
-        </w:rPr>
-        <w:lastRenderedPageBreak/>
-        <w:t xml:space="preserve">Задание 2 идентично заданию 1, за исключением того, что теплые объекты изображены на изображении не в градациях серого, а в псевдоцветах, где синий – холодный и красно-белый – горячий. Для </w:t>
-      </w:r>
-      <w:r>
-        <w:rPr>
-          <w:sz w:val="28"/>
-          <w:szCs w:val="28"/>
-        </w:rPr>
-        <w:t xml:space="preserve">этого задания на этапе предварительной обработки изображение было переведено из формата </w:t>
-      </w:r>
-      <w:r>
-        <w:rPr>
-          <w:sz w:val="28"/>
-          <w:szCs w:val="28"/>
-          <w:lang w:val="en-US"/>
-        </w:rPr>
-        <w:t>BGR</w:t>
-      </w:r>
-      <w:r>
-        <w:rPr>
-          <w:sz w:val="28"/>
-          <w:szCs w:val="28"/>
-        </w:rPr>
-        <w:t xml:space="preserve"> </w:t>
-      </w:r>
-      <w:r>
-        <w:rPr>
-          <w:sz w:val="28"/>
-          <w:szCs w:val="28"/>
-        </w:rPr>
-        <w:t xml:space="preserve">в </w:t>
-      </w:r>
-      <w:r>
-        <w:rPr>
-          <w:sz w:val="28"/>
-          <w:szCs w:val="28"/>
-          <w:lang w:val="en-US"/>
-        </w:rPr>
-        <w:t>HSV</w:t>
-      </w:r>
-      <w:r>
-        <w:rPr>
-          <w:sz w:val="28"/>
-          <w:szCs w:val="28"/>
-        </w:rPr>
-        <w:t>,</w:t>
-      </w:r>
-      <w:r>
-        <w:rPr>
-          <w:sz w:val="28"/>
-          <w:szCs w:val="28"/>
-        </w:rPr>
-        <w:t xml:space="preserve"> где из него был выделен канал оттенка. По нему с помощью порогового фильтра были выделены горячие места на изображении</w:t>
-      </w:r>
-      <w:r>
-        <w:rPr>
-          <w:sz w:val="28"/>
-          <w:szCs w:val="28"/>
-        </w:rPr>
-        <w:t xml:space="preserve">. </w:t>
-      </w:r>
-      <w:r>
-        <w:rPr>
-          <w:sz w:val="28"/>
-          <w:szCs w:val="28"/>
-        </w:rPr>
-        <w:t>Результат выполнения задания 2 представлен на рисунке 4.</w:t>
-      </w:r>
-    </w:p>
-    <w:p>
-      <w:pPr>
-        <w:keepNext/>
-        <w:jc w:val="center"/>
-      </w:pPr>
-      <w:r>
-        <w:rPr>
-          <w:noProof/>
-          <w:sz w:val="28"/>
-          <w:szCs w:val="28"/>
-        </w:rPr>
-        <w:drawing>
-          <wp:inline distT="0" distB="0" distL="0" distR="0" wp14:anchorId="00D268F7" wp14:editId="7687BBD8">
-            <wp:extent cx="2987566" cy="3410226"/>
-            <wp:effectExtent l="0" t="0" r="3810" b="0"/>
-            <wp:docPr id="1134240955" name="Рисунок 1" descr="Изображение выглядит как снимок экрана, Операционная система, программное обеспечение, компьютер&#10;&#10;Автоматически созданное описание"/>
-            <wp:cNvGraphicFramePr>
-              <a:graphicFrameLocks xmlns:a="http://schemas.openxmlformats.org/drawingml/2006/main" noChangeAspect="1"/>
-            </wp:cNvGraphicFramePr>
-            <a:graphic xmlns:a="http://schemas.openxmlformats.org/drawingml/2006/main">
-              <a:graphicData uri="http://schemas.openxmlformats.org/drawingml/2006/picture">
-                <pic:pic xmlns:pic="http://schemas.openxmlformats.org/drawingml/2006/picture">
-                  <pic:nvPicPr>
-                    <pic:cNvPr id="1134240955" name="Рисунок 1" descr="Изображение выглядит как снимок экрана, Операционная система, программное обеспечение, компьютер&#10;&#10;Автоматически созданное описание"/>
-                    <pic:cNvPicPr/>
-                  </pic:nvPicPr>
-                  <pic:blipFill>
-                    <a:blip r:embed="rId10"/>
-                    <a:stretch>
-                      <a:fillRect/>
-                    </a:stretch>
-                  </pic:blipFill>
-                  <pic:spPr>
-                    <a:xfrm>
-                      <a:off x="0" y="0"/>
-                      <a:ext cx="2990629" cy="3413722"/>
-                    </a:xfrm>
-                    <a:prstGeom prst="rect">
-                      <a:avLst/>
-                    </a:prstGeom>
-                  </pic:spPr>
-                </pic:pic>
-              </a:graphicData>
-            </a:graphic>
-          </wp:inline>
-        </w:drawing>
-      </w:r>
-    </w:p>
-    <w:p>
-      <w:pPr>
-        <w:pStyle w:val="1"/>
-      </w:pPr>
-      <w:r>
-        <w:t xml:space="preserve">Рисунок </w:t>
-      </w:r>
-      <w:r>
-        <w:fldChar w:fldCharType="begin"/>
-      </w:r>
-      <w:r>
-        <w:instrText xml:space="preserve"> SEQ Рисунок \* ARABIC </w:instrText>
-      </w:r>
-      <w:r>
-        <w:fldChar w:fldCharType="separate"/>
-      </w:r>
-      <w:r>
-        <w:rPr>
-          <w:noProof/>
-        </w:rPr>
-        <w:t>4</w:t>
-      </w:r>
-      <w:r>
-        <w:fldChar w:fldCharType="end"/>
-      </w:r>
-    </w:p>
-    <w:p>
-      <w:pPr>
-        <w:jc w:val="both"/>
-        <w:rPr>
-          <w:sz w:val="28"/>
-          <w:szCs w:val="28"/>
-        </w:rPr>
-      </w:pPr>
-      <w:r>
-        <w:rPr>
-          <w:sz w:val="28"/>
-          <w:szCs w:val="28"/>
-        </w:rPr>
-        <w:t xml:space="preserve">В рамках задания 3 требовалось детектировать разноцветных роботов на видео (было выполнено сразу доп. Задание, поскольку обработка для статичного изображения, по сути, входит в него). Для него были выбраны значения пикселей в цветовом пространстве </w:t>
-      </w:r>
-      <w:r>
-        <w:rPr>
-          <w:sz w:val="28"/>
-          <w:szCs w:val="28"/>
-          <w:lang w:val="en-US"/>
-        </w:rPr>
-        <w:t>HSV</w:t>
-      </w:r>
-      <w:r>
-        <w:rPr>
-          <w:sz w:val="28"/>
-          <w:szCs w:val="28"/>
-        </w:rPr>
-        <w:t xml:space="preserve">, </w:t>
-      </w:r>
-      <w:r>
-        <w:rPr>
-          <w:sz w:val="28"/>
-          <w:szCs w:val="28"/>
-        </w:rPr>
-        <w:t xml:space="preserve">чтобы стабильно определять большое количество пикселей нужного цвета. На этом этапе возникли трудности с определением зеленого, поскольку все роботы, независимо от цвета, содержат в себе печатную плату, которую видно на видео, и которую детектор стабильно определял как зеленую область. С целью избежать этого, был добавлен дополнительный фильтр по площади цветной области, подобранный вручную. </w:t>
-      </w:r>
-    </w:p>
-    <w:p>
-      <w:pPr>
-        <w:jc w:val="both"/>
-        <w:rPr>
-          <w:sz w:val="28"/>
-          <w:szCs w:val="28"/>
-        </w:rPr>
-      </w:pPr>
-      <w:r>
-        <w:rPr>
-          <w:sz w:val="28"/>
-          <w:szCs w:val="28"/>
-        </w:rPr>
-        <w:t xml:space="preserve">Источник света был определен в цветовом пространстве </w:t>
-      </w:r>
-      <w:r>
-        <w:rPr>
-          <w:sz w:val="28"/>
-          <w:szCs w:val="28"/>
-          <w:lang w:val="en-US"/>
-        </w:rPr>
-        <w:t>RGB</w:t>
-      </w:r>
-      <w:r>
-        <w:rPr>
-          <w:sz w:val="28"/>
-          <w:szCs w:val="28"/>
-        </w:rPr>
-        <w:t xml:space="preserve"> </w:t>
-      </w:r>
-      <w:r>
-        <w:rPr>
-          <w:sz w:val="28"/>
-          <w:szCs w:val="28"/>
-        </w:rPr>
-        <w:t xml:space="preserve">как содержащий высокие значения всех компонент цвета (т.е. яркий белый). Далее для каждой «команды» роботов был вычислен робот, находящийся ближе к лампочке, на нем была нарисована точка соответствующего цвета. Также, авторы оригинального видео использовали лампочку с красным диском вокруг нее, </w:t>
-      </w:r>
-      <w:r>
-        <w:rPr>
-          <w:sz w:val="28"/>
-          <w:szCs w:val="28"/>
-        </w:rPr>
-        <w:lastRenderedPageBreak/>
-        <w:t>который принимался за робота. Для исправления этого, была добавлена «запрещенная зона» вокруг лампочки. Результат работы программы, созданной для задания 3 представлен на рисунке 5.</w:t>
-      </w:r>
-    </w:p>
-    <w:p>
-      <w:pPr>
-        <w:keepNext/>
-        <w:jc w:val="center"/>
-      </w:pPr>
-      <w:r>
-        <w:rPr>
-          <w:sz w:val="28"/>
-          <w:szCs w:val="28"/>
-        </w:rPr>
-        <w:drawing>
-          <wp:inline distT="0" distB="0" distL="0" distR="0" wp14:anchorId="723E44A9" wp14:editId="7AC17436">
-            <wp:extent cx="4710715" cy="2723201"/>
-            <wp:effectExtent l="0" t="0" r="0" b="1270"/>
-            <wp:docPr id="1805956569" name="Рисунок 1" descr="Изображение выглядит как снимок экрана, в помещении&#10;&#10;Автоматически созданное описание"/>
-            <wp:cNvGraphicFramePr>
-              <a:graphicFrameLocks xmlns:a="http://schemas.openxmlformats.org/drawingml/2006/main" noChangeAspect="1"/>
-            </wp:cNvGraphicFramePr>
-            <a:graphic xmlns:a="http://schemas.openxmlformats.org/drawingml/2006/main">
-              <a:graphicData uri="http://schemas.openxmlformats.org/drawingml/2006/picture">
-                <pic:pic xmlns:pic="http://schemas.openxmlformats.org/drawingml/2006/picture">
-                  <pic:nvPicPr>
-                    <pic:cNvPr id="1805956569" name="Рисунок 1" descr="Изображение выглядит как снимок экрана, в помещении&#10;&#10;Автоматически созданное описание"/>
-                    <pic:cNvPicPr/>
-                  </pic:nvPicPr>
-                  <pic:blipFill>
-                    <a:blip r:embed="rId11"/>
-                    <a:stretch>
-                      <a:fillRect/>
-                    </a:stretch>
-                  </pic:blipFill>
-                  <pic:spPr>
-                    <a:xfrm>
-                      <a:off x="0" y="0"/>
-                      <a:ext cx="4715791" cy="2726135"/>
-                    </a:xfrm>
-                    <a:prstGeom prst="rect">
-                      <a:avLst/>
-                    </a:prstGeom>
-                  </pic:spPr>
-                </pic:pic>
-              </a:graphicData>
-            </a:graphic>
-          </wp:inline>
-        </w:drawing>
-      </w:r>
-    </w:p>
-    <w:p>
-      <w:pPr>
-        <w:pStyle w:val="1"/>
-      </w:pPr>
-      <w:r>
-        <w:t xml:space="preserve">Рисунок </w:t>
-      </w:r>
-      <w:r>
-        <w:fldChar w:fldCharType="begin"/>
-      </w:r>
-      <w:r>
-        <w:instrText xml:space="preserve"> SEQ Рисунок \* ARABIC </w:instrText>
-      </w:r>
-      <w:r>
-        <w:fldChar w:fldCharType="separate"/>
-      </w:r>
-      <w:r>
-        <w:rPr>
-          <w:noProof/>
-        </w:rPr>
-        <w:t>5</w:t>
-      </w:r>
-      <w:r>
-        <w:fldChar w:fldCharType="end"/>
-      </w:r>
-    </w:p>
-    <w:p>
-      <w:pPr>
-        <w:jc w:val="both"/>
-        <w:rPr>
-          <w:sz w:val="28"/>
-          <w:szCs w:val="28"/>
-        </w:rPr>
-      </w:pPr>
-      <w:r>
-        <w:rPr>
-          <w:sz w:val="28"/>
-          <w:szCs w:val="28"/>
-        </w:rPr>
-        <w:t xml:space="preserve">Для задания 4 было необходимо выполнить отбраковку гаечных ключей на изображении, пользуясь эталонной маской. В рамках этого задания, из полученных изображений были получены контуры, которые требовалось сравнить с помощью определенной метрики. Для этого была использована встроенная функция </w:t>
-      </w:r>
-      <w:proofErr w:type="spellStart"/>
-      <w:proofErr w:type="gramStart"/>
-      <w:r>
-        <w:rPr>
-          <w:sz w:val="28"/>
-          <w:szCs w:val="28"/>
-        </w:rPr>
-        <w:t>cv</w:t>
-      </w:r>
-      <w:proofErr w:type="spellEnd"/>
-      <w:r>
-        <w:rPr>
-          <w:sz w:val="28"/>
-          <w:szCs w:val="28"/>
-        </w:rPr>
-        <w:t>::</w:t>
-      </w:r>
-      <w:proofErr w:type="spellStart"/>
-      <w:proofErr w:type="gramEnd"/>
-      <w:r>
-        <w:rPr>
-          <w:sz w:val="28"/>
-          <w:szCs w:val="28"/>
-        </w:rPr>
-        <w:t>matchShapes</w:t>
-      </w:r>
-      <w:proofErr w:type="spellEnd"/>
-      <w:r>
-        <w:rPr>
-          <w:sz w:val="28"/>
-          <w:szCs w:val="28"/>
-        </w:rPr>
-        <w:t xml:space="preserve"> с методом </w:t>
-      </w:r>
-      <w:proofErr w:type="spellStart"/>
-      <w:r>
-        <w:rPr>
-          <w:sz w:val="28"/>
-          <w:szCs w:val="28"/>
-        </w:rPr>
-        <w:t>cv</w:t>
-      </w:r>
-      <w:proofErr w:type="spellEnd"/>
-      <w:r>
-        <w:rPr>
-          <w:sz w:val="28"/>
-          <w:szCs w:val="28"/>
-        </w:rPr>
-        <w:t>::CONTOURS_MATCH_I2</w:t>
-      </w:r>
-      <w:r>
-        <w:rPr>
-          <w:sz w:val="28"/>
-          <w:szCs w:val="28"/>
-        </w:rPr>
-        <w:t xml:space="preserve">. Данный конкретный метод был выбран как дающий наибольшую разницу между «хорошими» и «плохими» изделиями. На основании величины метрики на исходном изображении </w:t>
-      </w:r>
-      <w:proofErr w:type="spellStart"/>
-      <w:r>
-        <w:rPr>
-          <w:sz w:val="28"/>
-          <w:szCs w:val="28"/>
-        </w:rPr>
-        <w:t>отрисовывался</w:t>
-      </w:r>
-      <w:proofErr w:type="spellEnd"/>
-      <w:r>
-        <w:rPr>
-          <w:sz w:val="28"/>
-          <w:szCs w:val="28"/>
-        </w:rPr>
-        <w:t xml:space="preserve"> текст «</w:t>
-      </w:r>
-      <w:r>
-        <w:rPr>
-          <w:sz w:val="28"/>
-          <w:szCs w:val="28"/>
-          <w:lang w:val="en-US"/>
-        </w:rPr>
-        <w:t>bad</w:t>
-      </w:r>
-      <w:r>
-        <w:rPr>
-          <w:sz w:val="28"/>
-          <w:szCs w:val="28"/>
-        </w:rPr>
-        <w:t>» или «</w:t>
-      </w:r>
-      <w:r>
-        <w:rPr>
-          <w:sz w:val="28"/>
-          <w:szCs w:val="28"/>
-          <w:lang w:val="en-US"/>
-        </w:rPr>
-        <w:t>good</w:t>
-      </w:r>
-      <w:r>
-        <w:rPr>
-          <w:sz w:val="28"/>
-          <w:szCs w:val="28"/>
-        </w:rPr>
-        <w:t>». Результаты представлены на рисунке 6.</w:t>
-      </w:r>
-    </w:p>
-    <w:p>
-      <w:pPr>
-        <w:keepNext/>
-        <w:jc w:val="center"/>
-      </w:pPr>
-      <w:r>
-        <w:drawing>
-          <wp:inline distT="0" distB="0" distL="0" distR="0" wp14:anchorId="25DBF1C8" wp14:editId="280AA30B">
-            <wp:extent cx="4819549" cy="2751083"/>
-            <wp:effectExtent l="0" t="0" r="635" b="0"/>
-            <wp:docPr id="1498003394" name="Рисунок 1" descr="Изображение выглядит как металлоизделия, рычаг&#10;&#10;Автоматически созданное описание"/>
-            <wp:cNvGraphicFramePr>
-              <a:graphicFrameLocks xmlns:a="http://schemas.openxmlformats.org/drawingml/2006/main" noChangeAspect="1"/>
-            </wp:cNvGraphicFramePr>
-            <a:graphic xmlns:a="http://schemas.openxmlformats.org/drawingml/2006/main">
-              <a:graphicData uri="http://schemas.openxmlformats.org/drawingml/2006/picture">
-                <pic:pic xmlns:pic="http://schemas.openxmlformats.org/drawingml/2006/picture">
-                  <pic:nvPicPr>
-                    <pic:cNvPr id="1498003394" name="Рисунок 1" descr="Изображение выглядит как металлоизделия, рычаг&#10;&#10;Автоматически созданное описание"/>
-                    <pic:cNvPicPr/>
-                  </pic:nvPicPr>
-                  <pic:blipFill>
-                    <a:blip r:embed="rId12"/>
-                    <a:stretch>
-                      <a:fillRect/>
-                    </a:stretch>
-                  </pic:blipFill>
-                  <pic:spPr>
-                    <a:xfrm>
-                      <a:off x="0" y="0"/>
-                      <a:ext cx="4844974" cy="2765596"/>
-                    </a:xfrm>
-                    <a:prstGeom prst="rect">
-                      <a:avLst/>
-                    </a:prstGeom>
-                  </pic:spPr>
-                </pic:pic>
-              </a:graphicData>
-            </a:graphic>
-          </wp:inline>
-        </w:drawing>
-      </w:r>
-    </w:p>
-    <w:p>
-      <w:pPr>
-        <w:pStyle w:val="1"/>
-      </w:pPr>
-      <w:r>
-        <w:t xml:space="preserve">Рисунок </w:t>
-      </w:r>
-      <w:r>
-        <w:fldChar w:fldCharType="begin"/>
-      </w:r>
-      <w:r>
-        <w:instrText xml:space="preserve"> SEQ Рисунок \* ARABIC </w:instrText>
-      </w:r>
-      <w:r>
-        <w:fldChar w:fldCharType="separate"/>
-      </w:r>
-      <w:r>
-        <w:rPr>
-          <w:noProof/>
-        </w:rPr>
-        <w:t>6</w:t>
-      </w:r>
-      <w:r>
-        <w:fldChar w:fldCharType="end"/>
       </w:r>
     </w:p>
     <w:sectPr>
@@ -1582,6 +719,7 @@
   <w:style w:type="character" w:default="1" w:styleId="a1">
     <w:name w:val="Default Paragraph Font"/>
     <w:uiPriority w:val="1"/>
+    <w:semiHidden/>
     <w:unhideWhenUsed/>
   </w:style>
   <w:style w:type="table" w:default="1" w:styleId="a2">

</xml_diff>

<commit_message>
reverted changes on report3
</commit_message>
<xml_diff>
--- a/Reports/report3.docx
+++ b/Reports/report3.docx
@@ -22,7 +22,7 @@
           <w:sz w:val="36"/>
           <w:szCs w:val="36"/>
         </w:rPr>
-        <w:t>4</w:t>
+        <w:t>3</w:t>
       </w:r>
     </w:p>
     <w:p>
@@ -81,22 +81,23 @@
         <w:pStyle w:val="a8"/>
       </w:pPr>
       <w:r>
-        <w:t xml:space="preserve">Первое задание работы заключалось в детектировании тепловых сигнатур на черно-белом изображении для статичной картинки и видео, как дополнительное задание. С этой целью была создана программа, </w:t>
-      </w:r>
-    </w:p>
-    <w:p>
-      <w:pPr>
-        <w:pStyle w:val="1"/>
+        <w:t xml:space="preserve">Первое задание работы заключалось в детектировании тепловых сигнатур на черно-белом изображении для статичной картинки и видео, как дополнительное задание. С этой целью была создана программа, представленная на рисунке 1. </w:t>
+      </w:r>
+    </w:p>
+    <w:p>
+      <w:pPr>
+        <w:pStyle w:val="a8"/>
+        <w:keepNext/>
       </w:pPr>
       <w:r>
         <w:rPr>
           <w:noProof/>
         </w:rPr>
         <w:drawing>
-          <wp:inline distT="0" distB="0" distL="0" distR="0" wp14:anchorId="31F51501" wp14:editId="52A109F2">
-            <wp:extent cx="1434662" cy="1787810"/>
-            <wp:effectExtent l="0" t="0" r="0" b="3175"/>
-            <wp:docPr id="53519695" name="Рисунок 1" descr="Изображение выглядит как текст, одежда, шляпа, Человеческое лицо&#10;&#10;Автоматически созданное описание"/>
+          <wp:inline distT="0" distB="0" distL="0" distR="0" wp14:anchorId="36250FB2" wp14:editId="316124B0">
+            <wp:extent cx="5940425" cy="4567555"/>
+            <wp:effectExtent l="0" t="0" r="3175" b="4445"/>
+            <wp:docPr id="1618395316" name="Рисунок 1"/>
             <wp:cNvGraphicFramePr>
               <a:graphicFrameLocks xmlns:a="http://schemas.openxmlformats.org/drawingml/2006/main" noChangeAspect="1"/>
             </wp:cNvGraphicFramePr>
@@ -104,7 +105,7 @@
               <a:graphicData uri="http://schemas.openxmlformats.org/drawingml/2006/picture">
                 <pic:pic xmlns:pic="http://schemas.openxmlformats.org/drawingml/2006/picture">
                   <pic:nvPicPr>
-                    <pic:cNvPr id="53519695" name="Рисунок 1" descr="Изображение выглядит как текст, одежда, шляпа, Человеческое лицо&#10;&#10;Автоматически созданное описание"/>
+                    <pic:cNvPr id="1618395316" name=""/>
                     <pic:cNvPicPr/>
                   </pic:nvPicPr>
                   <pic:blipFill>
@@ -116,7 +117,7 @@
                   <pic:spPr>
                     <a:xfrm>
                       <a:off x="0" y="0"/>
-                      <a:ext cx="1443882" cy="1799300"/>
+                      <a:ext cx="5940425" cy="4567555"/>
                     </a:xfrm>
                     <a:prstGeom prst="rect">
                       <a:avLst/>
@@ -128,12 +129,175 @@
           </wp:inline>
         </w:drawing>
       </w:r>
-      <w:r>
+    </w:p>
+    <w:p>
+      <w:pPr>
+        <w:pStyle w:val="1"/>
+      </w:pPr>
+      <w:r>
+        <w:t xml:space="preserve">Рисунок </w:t>
+      </w:r>
+      <w:r>
+        <w:fldChar w:fldCharType="begin"/>
+      </w:r>
+      <w:r>
+        <w:instrText xml:space="preserve"> SEQ Рисунок \* ARABIC </w:instrText>
+      </w:r>
+      <w:r>
+        <w:fldChar w:fldCharType="separate"/>
+      </w:r>
+      <w:r>
+        <w:rPr>
+          <w:noProof/>
+        </w:rPr>
+        <w:t>1</w:t>
+      </w:r>
+      <w:r>
+        <w:rPr>
+          <w:noProof/>
+        </w:rPr>
+        <w:fldChar w:fldCharType="end"/>
+      </w:r>
+    </w:p>
+    <w:p>
+      <w:pPr>
+        <w:jc w:val="both"/>
+        <w:rPr>
+          <w:sz w:val="28"/>
+          <w:szCs w:val="28"/>
+        </w:rPr>
+      </w:pPr>
+      <w:r>
+        <w:rPr>
+          <w:sz w:val="28"/>
+          <w:szCs w:val="28"/>
+        </w:rPr>
+        <w:t xml:space="preserve">Оригинальное фото загружается из файла в виде матрицы, а для видео использован объект </w:t>
+      </w:r>
+      <w:proofErr w:type="gramStart"/>
+      <w:r>
+        <w:rPr>
+          <w:sz w:val="28"/>
+          <w:szCs w:val="28"/>
+          <w:lang w:val="en-US"/>
+        </w:rPr>
+        <w:t>cv</w:t>
+      </w:r>
+      <w:r>
+        <w:rPr>
+          <w:sz w:val="28"/>
+          <w:szCs w:val="28"/>
+        </w:rPr>
+        <w:t>::</w:t>
+      </w:r>
+      <w:proofErr w:type="spellStart"/>
+      <w:proofErr w:type="gramEnd"/>
+      <w:r>
+        <w:rPr>
+          <w:sz w:val="28"/>
+          <w:szCs w:val="28"/>
+          <w:lang w:val="en-US"/>
+        </w:rPr>
+        <w:t>videoCapture</w:t>
+      </w:r>
+      <w:proofErr w:type="spellEnd"/>
+      <w:r>
+        <w:rPr>
+          <w:sz w:val="28"/>
+          <w:szCs w:val="28"/>
+        </w:rPr>
+        <w:t xml:space="preserve">. </w:t>
+      </w:r>
+      <w:r>
+        <w:rPr>
+          <w:sz w:val="28"/>
+          <w:szCs w:val="28"/>
+        </w:rPr>
+        <w:t xml:space="preserve">Выполняются проверки валидности импорта данных, создаются пустые окна, необходимые для корректной работы слайдеров для настройки пороговой фильтрации. В качестве </w:t>
+      </w:r>
+      <w:r>
+        <w:rPr>
+          <w:sz w:val="28"/>
+          <w:szCs w:val="28"/>
+          <w:lang w:val="en-US"/>
+        </w:rPr>
+        <w:t>callback</w:t>
+      </w:r>
+      <w:r>
+        <w:rPr>
+          <w:sz w:val="28"/>
+          <w:szCs w:val="28"/>
+        </w:rPr>
+        <w:t xml:space="preserve"> </w:t>
+      </w:r>
+      <w:r>
+        <w:rPr>
+          <w:sz w:val="28"/>
+          <w:szCs w:val="28"/>
+        </w:rPr>
+        <w:t xml:space="preserve">функции для обработки статичного изображения используется функция, </w:t>
+      </w:r>
+      <w:r>
+        <w:rPr>
+          <w:sz w:val="28"/>
+          <w:szCs w:val="28"/>
+        </w:rPr>
+        <w:lastRenderedPageBreak/>
+        <w:t xml:space="preserve">показанная на рисунке 2. Она позволяет выполнять пересчет функции детектирования только когда изменяется значение порога для фильтрации. В случае видео она не используется, поскольку новые кадры и так обрабатываются в реальном времени вне зависимости от движения слайдера. Обработка кадров происходит в бесконечном цикле с выходом по нажатию на клавишу </w:t>
+      </w:r>
+      <w:r>
+        <w:rPr>
+          <w:sz w:val="28"/>
+          <w:szCs w:val="28"/>
+          <w:lang w:val="en-US"/>
+        </w:rPr>
+        <w:t>Esc</w:t>
+      </w:r>
+      <w:r>
+        <w:rPr>
+          <w:sz w:val="28"/>
+          <w:szCs w:val="28"/>
+        </w:rPr>
+        <w:t xml:space="preserve">, </w:t>
+      </w:r>
+      <w:r>
+        <w:rPr>
+          <w:sz w:val="28"/>
+          <w:szCs w:val="28"/>
+        </w:rPr>
+        <w:t xml:space="preserve">а после окончания видео, оно проигрывается сначала. Также, на рисунке </w:t>
+      </w:r>
+      <w:r>
+        <w:rPr>
+          <w:sz w:val="28"/>
+          <w:szCs w:val="28"/>
+        </w:rPr>
+        <w:t>2</w:t>
+      </w:r>
+      <w:r>
+        <w:rPr>
+          <w:sz w:val="28"/>
+          <w:szCs w:val="28"/>
+        </w:rPr>
+        <w:t xml:space="preserve"> приведена функция обработки. После предварительной обработки она определяет контуры на изображении, находит самый крупный из них по площади и обрисовывает его очертания на изображении. Центр контура вычисляется с использованием моментов контура.</w:t>
+      </w:r>
+    </w:p>
+    <w:p>
+      <w:pPr>
+        <w:keepNext/>
+        <w:jc w:val="center"/>
+      </w:pPr>
+      <w:r>
+        <w:rPr>
+          <w:noProof/>
+          <w:sz w:val="28"/>
+          <w:szCs w:val="28"/>
+        </w:rPr>
         <w:drawing>
-          <wp:inline distT="0" distB="0" distL="0" distR="0" wp14:anchorId="2D2A76EB" wp14:editId="11BBCA95">
-            <wp:extent cx="1450428" cy="1807456"/>
-            <wp:effectExtent l="0" t="0" r="0" b="2540"/>
-            <wp:docPr id="632359542" name="Рисунок 1" descr="Изображение выглядит как снимок экрана, серый&#10;&#10;Автоматически созданное описание"/>
+          <wp:inline distT="0" distB="0" distL="0" distR="0" wp14:anchorId="4F5AF966" wp14:editId="0061B058">
+            <wp:extent cx="3783724" cy="381275"/>
+            <wp:effectExtent l="0" t="0" r="0" b="0"/>
+            <wp:docPr id="622150416" name="Рисунок 1"/>
             <wp:cNvGraphicFramePr>
               <a:graphicFrameLocks xmlns:a="http://schemas.openxmlformats.org/drawingml/2006/main" noChangeAspect="1"/>
             </wp:cNvGraphicFramePr>
@@ -141,11 +305,60 @@
               <a:graphicData uri="http://schemas.openxmlformats.org/drawingml/2006/picture">
                 <pic:pic xmlns:pic="http://schemas.openxmlformats.org/drawingml/2006/picture">
                   <pic:nvPicPr>
-                    <pic:cNvPr id="632359542" name="Рисунок 1" descr="Изображение выглядит как снимок экрана, серый&#10;&#10;Автоматически созданное описание"/>
+                    <pic:cNvPr id="622150416" name=""/>
+                    <pic:cNvPicPr/>
+                  </pic:nvPicPr>
+                  <pic:blipFill rotWithShape="1">
+                    <a:blip r:embed="rId7"/>
+                    <a:srcRect r="26486"/>
+                    <a:stretch/>
+                  </pic:blipFill>
+                  <pic:spPr bwMode="auto">
+                    <a:xfrm>
+                      <a:off x="0" y="0"/>
+                      <a:ext cx="3887811" cy="391764"/>
+                    </a:xfrm>
+                    <a:prstGeom prst="rect">
+                      <a:avLst/>
+                    </a:prstGeom>
+                    <a:ln>
+                      <a:noFill/>
+                    </a:ln>
+                    <a:extLst>
+                      <a:ext uri="{53640926-AAD7-44D8-BBD7-CCE9431645EC}">
+                        <a14:shadowObscured xmlns:a14="http://schemas.microsoft.com/office/drawing/2010/main"/>
+                      </a:ext>
+                    </a:extLst>
+                  </pic:spPr>
+                </pic:pic>
+              </a:graphicData>
+            </a:graphic>
+          </wp:inline>
+        </w:drawing>
+      </w:r>
+      <w:r>
+        <w:rPr>
+          <w:noProof/>
+          <w:sz w:val="28"/>
+          <w:szCs w:val="28"/>
+        </w:rPr>
+        <w:drawing>
+          <wp:inline distT="0" distB="0" distL="0" distR="0" wp14:anchorId="1D7137B7" wp14:editId="59F40407">
+            <wp:extent cx="3831021" cy="2910429"/>
+            <wp:effectExtent l="0" t="0" r="0" b="4445"/>
+            <wp:docPr id="1510943307" name="Рисунок 1" descr="Изображение выглядит как текст, снимок экрана, Шрифт&#10;&#10;Автоматически созданное описание"/>
+            <wp:cNvGraphicFramePr>
+              <a:graphicFrameLocks xmlns:a="http://schemas.openxmlformats.org/drawingml/2006/main" noChangeAspect="1"/>
+            </wp:cNvGraphicFramePr>
+            <a:graphic xmlns:a="http://schemas.openxmlformats.org/drawingml/2006/main">
+              <a:graphicData uri="http://schemas.openxmlformats.org/drawingml/2006/picture">
+                <pic:pic xmlns:pic="http://schemas.openxmlformats.org/drawingml/2006/picture">
+                  <pic:nvPicPr>
+                    <pic:cNvPr id="1510943307" name="Рисунок 1" descr="Изображение выглядит как текст, снимок экрана, Шрифт&#10;&#10;Автоматически созданное описание"/>
                     <pic:cNvPicPr/>
                   </pic:nvPicPr>
                   <pic:blipFill>
-                    <a:blip r:embed="rId7"/>
+                    <a:blip r:embed="rId8"/>
                     <a:stretch>
                       <a:fillRect/>
                     </a:stretch>
@@ -153,7 +366,7 @@
                   <pic:spPr>
                     <a:xfrm>
                       <a:off x="0" y="0"/>
-                      <a:ext cx="1470517" cy="1832490"/>
+                      <a:ext cx="3836475" cy="2914572"/>
                     </a:xfrm>
                     <a:prstGeom prst="rect">
                       <a:avLst/>
@@ -164,6 +377,656 @@
             </a:graphic>
           </wp:inline>
         </w:drawing>
+      </w:r>
+    </w:p>
+    <w:p>
+      <w:pPr>
+        <w:pStyle w:val="1"/>
+      </w:pPr>
+      <w:r>
+        <w:t xml:space="preserve">Рисунок </w:t>
+      </w:r>
+      <w:r>
+        <w:fldChar w:fldCharType="begin"/>
+      </w:r>
+      <w:r>
+        <w:instrText xml:space="preserve"> SEQ Рисунок \* ARABIC </w:instrText>
+      </w:r>
+      <w:r>
+        <w:fldChar w:fldCharType="separate"/>
+      </w:r>
+      <w:r>
+        <w:rPr>
+          <w:noProof/>
+        </w:rPr>
+        <w:t>2</w:t>
+      </w:r>
+      <w:r>
+        <w:fldChar w:fldCharType="end"/>
+      </w:r>
+    </w:p>
+    <w:p>
+      <w:pPr>
+        <w:rPr>
+          <w:sz w:val="28"/>
+          <w:szCs w:val="28"/>
+        </w:rPr>
+      </w:pPr>
+      <w:r>
+        <w:rPr>
+          <w:sz w:val="28"/>
+          <w:szCs w:val="28"/>
+        </w:rPr>
+        <w:t>Результат выполнения задания 1 представлен на рисунке 3.</w:t>
+      </w:r>
+    </w:p>
+    <w:p>
+      <w:pPr>
+        <w:keepNext/>
+        <w:jc w:val="center"/>
+      </w:pPr>
+      <w:r>
+        <w:rPr>
+          <w:noProof/>
+          <w:sz w:val="28"/>
+          <w:szCs w:val="28"/>
+        </w:rPr>
+        <w:drawing>
+          <wp:inline distT="0" distB="0" distL="0" distR="0" wp14:anchorId="385BECF3" wp14:editId="21900AB3">
+            <wp:extent cx="1885843" cy="2033752"/>
+            <wp:effectExtent l="0" t="0" r="635" b="5080"/>
+            <wp:docPr id="263018036" name="Рисунок 1" descr="Изображение выглядит как снимок экрана, Мультимедийное программное обеспечение, Графическое программное обеспечение, программное обеспечение&#10;&#10;Автоматически созданное описание"/>
+            <wp:cNvGraphicFramePr>
+              <a:graphicFrameLocks xmlns:a="http://schemas.openxmlformats.org/drawingml/2006/main" noChangeAspect="1"/>
+            </wp:cNvGraphicFramePr>
+            <a:graphic xmlns:a="http://schemas.openxmlformats.org/drawingml/2006/main">
+              <a:graphicData uri="http://schemas.openxmlformats.org/drawingml/2006/picture">
+                <pic:pic xmlns:pic="http://schemas.openxmlformats.org/drawingml/2006/picture">
+                  <pic:nvPicPr>
+                    <pic:cNvPr id="263018036" name="Рисунок 1" descr="Изображение выглядит как снимок экрана, Мультимедийное программное обеспечение, Графическое программное обеспечение, программное обеспечение&#10;&#10;Автоматически созданное описание"/>
+                    <pic:cNvPicPr/>
+                  </pic:nvPicPr>
+                  <pic:blipFill>
+                    <a:blip r:embed="rId9"/>
+                    <a:stretch>
+                      <a:fillRect/>
+                    </a:stretch>
+                  </pic:blipFill>
+                  <pic:spPr>
+                    <a:xfrm>
+                      <a:off x="0" y="0"/>
+                      <a:ext cx="1889914" cy="2038142"/>
+                    </a:xfrm>
+                    <a:prstGeom prst="rect">
+                      <a:avLst/>
+                    </a:prstGeom>
+                  </pic:spPr>
+                </pic:pic>
+              </a:graphicData>
+            </a:graphic>
+          </wp:inline>
+        </w:drawing>
+      </w:r>
+    </w:p>
+    <w:p>
+      <w:pPr>
+        <w:pStyle w:val="a0"/>
+        <w:jc w:val="center"/>
+        <w:rPr>
+          <w:rFonts w:ascii="Times New Roman" w:hAnsi="Times New Roman" w:cs="Times New Roman"/>
+          <w:sz w:val="24"/>
+          <w:szCs w:val="24"/>
+        </w:rPr>
+      </w:pPr>
+      <w:r>
+        <w:rPr>
+          <w:rFonts w:ascii="Times New Roman" w:hAnsi="Times New Roman" w:cs="Times New Roman"/>
+          <w:sz w:val="24"/>
+          <w:szCs w:val="24"/>
+        </w:rPr>
+        <w:t xml:space="preserve">Рисунок </w:t>
+      </w:r>
+      <w:r>
+        <w:rPr>
+          <w:rFonts w:ascii="Times New Roman" w:hAnsi="Times New Roman" w:cs="Times New Roman"/>
+          <w:sz w:val="24"/>
+          <w:szCs w:val="24"/>
+        </w:rPr>
+        <w:fldChar w:fldCharType="begin"/>
+      </w:r>
+      <w:r>
+        <w:rPr>
+          <w:rFonts w:ascii="Times New Roman" w:hAnsi="Times New Roman" w:cs="Times New Roman"/>
+          <w:sz w:val="24"/>
+          <w:szCs w:val="24"/>
+        </w:rPr>
+        <w:instrText xml:space="preserve"> SEQ Рисунок \* ARABIC </w:instrText>
+      </w:r>
+      <w:r>
+        <w:rPr>
+          <w:rFonts w:ascii="Times New Roman" w:hAnsi="Times New Roman" w:cs="Times New Roman"/>
+          <w:sz w:val="24"/>
+          <w:szCs w:val="24"/>
+        </w:rPr>
+        <w:fldChar w:fldCharType="separate"/>
+      </w:r>
+      <w:r>
+        <w:rPr>
+          <w:rFonts w:ascii="Times New Roman" w:hAnsi="Times New Roman" w:cs="Times New Roman"/>
+          <w:noProof/>
+          <w:sz w:val="24"/>
+          <w:szCs w:val="24"/>
+        </w:rPr>
+        <w:t>3</w:t>
+      </w:r>
+      <w:r>
+        <w:rPr>
+          <w:rFonts w:ascii="Times New Roman" w:hAnsi="Times New Roman" w:cs="Times New Roman"/>
+          <w:sz w:val="24"/>
+          <w:szCs w:val="24"/>
+        </w:rPr>
+        <w:fldChar w:fldCharType="end"/>
+      </w:r>
+    </w:p>
+    <w:p>
+      <w:pPr>
+        <w:jc w:val="both"/>
+        <w:rPr>
+          <w:sz w:val="28"/>
+          <w:szCs w:val="28"/>
+        </w:rPr>
+      </w:pPr>
+      <w:r>
+        <w:rPr>
+          <w:sz w:val="28"/>
+          <w:szCs w:val="28"/>
+        </w:rPr>
+        <w:lastRenderedPageBreak/>
+        <w:t xml:space="preserve">Задание 2 идентично заданию 1, за исключением того, что теплые объекты изображены на изображении не в градациях серого, а в псевдоцветах, где синий – холодный и красно-белый – горячий. Для </w:t>
+      </w:r>
+      <w:r>
+        <w:rPr>
+          <w:sz w:val="28"/>
+          <w:szCs w:val="28"/>
+        </w:rPr>
+        <w:t xml:space="preserve">этого задания на этапе предварительной обработки изображение было переведено из формата </w:t>
+      </w:r>
+      <w:r>
+        <w:rPr>
+          <w:sz w:val="28"/>
+          <w:szCs w:val="28"/>
+          <w:lang w:val="en-US"/>
+        </w:rPr>
+        <w:t>BGR</w:t>
+      </w:r>
+      <w:r>
+        <w:rPr>
+          <w:sz w:val="28"/>
+          <w:szCs w:val="28"/>
+        </w:rPr>
+        <w:t xml:space="preserve"> </w:t>
+      </w:r>
+      <w:r>
+        <w:rPr>
+          <w:sz w:val="28"/>
+          <w:szCs w:val="28"/>
+        </w:rPr>
+        <w:t xml:space="preserve">в </w:t>
+      </w:r>
+      <w:r>
+        <w:rPr>
+          <w:sz w:val="28"/>
+          <w:szCs w:val="28"/>
+          <w:lang w:val="en-US"/>
+        </w:rPr>
+        <w:t>HSV</w:t>
+      </w:r>
+      <w:r>
+        <w:rPr>
+          <w:sz w:val="28"/>
+          <w:szCs w:val="28"/>
+        </w:rPr>
+        <w:t>,</w:t>
+      </w:r>
+      <w:r>
+        <w:rPr>
+          <w:sz w:val="28"/>
+          <w:szCs w:val="28"/>
+        </w:rPr>
+        <w:t xml:space="preserve"> где из него был выделен канал оттенка. По нему с помощью порогового фильтра были выделены горячие места на изображении</w:t>
+      </w:r>
+      <w:r>
+        <w:rPr>
+          <w:sz w:val="28"/>
+          <w:szCs w:val="28"/>
+        </w:rPr>
+        <w:t xml:space="preserve">. </w:t>
+      </w:r>
+      <w:r>
+        <w:rPr>
+          <w:sz w:val="28"/>
+          <w:szCs w:val="28"/>
+        </w:rPr>
+        <w:t>Результат выполнения задания 2 представлен на рисунке 4.</w:t>
+      </w:r>
+    </w:p>
+    <w:p>
+      <w:pPr>
+        <w:keepNext/>
+        <w:jc w:val="center"/>
+      </w:pPr>
+      <w:r>
+        <w:rPr>
+          <w:noProof/>
+          <w:sz w:val="28"/>
+          <w:szCs w:val="28"/>
+        </w:rPr>
+        <w:drawing>
+          <wp:inline distT="0" distB="0" distL="0" distR="0" wp14:anchorId="00D268F7" wp14:editId="7687BBD8">
+            <wp:extent cx="2987566" cy="3410226"/>
+            <wp:effectExtent l="0" t="0" r="3810" b="0"/>
+            <wp:docPr id="1134240955" name="Рисунок 1" descr="Изображение выглядит как снимок экрана, Операционная система, программное обеспечение, компьютер&#10;&#10;Автоматически созданное описание"/>
+            <wp:cNvGraphicFramePr>
+              <a:graphicFrameLocks xmlns:a="http://schemas.openxmlformats.org/drawingml/2006/main" noChangeAspect="1"/>
+            </wp:cNvGraphicFramePr>
+            <a:graphic xmlns:a="http://schemas.openxmlformats.org/drawingml/2006/main">
+              <a:graphicData uri="http://schemas.openxmlformats.org/drawingml/2006/picture">
+                <pic:pic xmlns:pic="http://schemas.openxmlformats.org/drawingml/2006/picture">
+                  <pic:nvPicPr>
+                    <pic:cNvPr id="1134240955" name="Рисунок 1" descr="Изображение выглядит как снимок экрана, Операционная система, программное обеспечение, компьютер&#10;&#10;Автоматически созданное описание"/>
+                    <pic:cNvPicPr/>
+                  </pic:nvPicPr>
+                  <pic:blipFill>
+                    <a:blip r:embed="rId10"/>
+                    <a:stretch>
+                      <a:fillRect/>
+                    </a:stretch>
+                  </pic:blipFill>
+                  <pic:spPr>
+                    <a:xfrm>
+                      <a:off x="0" y="0"/>
+                      <a:ext cx="2990629" cy="3413722"/>
+                    </a:xfrm>
+                    <a:prstGeom prst="rect">
+                      <a:avLst/>
+                    </a:prstGeom>
+                  </pic:spPr>
+                </pic:pic>
+              </a:graphicData>
+            </a:graphic>
+          </wp:inline>
+        </w:drawing>
+      </w:r>
+    </w:p>
+    <w:p>
+      <w:pPr>
+        <w:pStyle w:val="1"/>
+      </w:pPr>
+      <w:r>
+        <w:t xml:space="preserve">Рисунок </w:t>
+      </w:r>
+      <w:r>
+        <w:fldChar w:fldCharType="begin"/>
+      </w:r>
+      <w:r>
+        <w:instrText xml:space="preserve"> SEQ Рисунок \* ARABIC </w:instrText>
+      </w:r>
+      <w:r>
+        <w:fldChar w:fldCharType="separate"/>
+      </w:r>
+      <w:r>
+        <w:rPr>
+          <w:noProof/>
+        </w:rPr>
+        <w:t>4</w:t>
+      </w:r>
+      <w:r>
+        <w:fldChar w:fldCharType="end"/>
+      </w:r>
+    </w:p>
+    <w:p>
+      <w:pPr>
+        <w:jc w:val="both"/>
+        <w:rPr>
+          <w:sz w:val="28"/>
+          <w:szCs w:val="28"/>
+        </w:rPr>
+      </w:pPr>
+      <w:r>
+        <w:rPr>
+          <w:sz w:val="28"/>
+          <w:szCs w:val="28"/>
+        </w:rPr>
+        <w:t xml:space="preserve">В рамках задания 3 требовалось детектировать разноцветных роботов на видео (было выполнено сразу доп. Задание, поскольку обработка для статичного изображения, по сути, входит в него). Для него были выбраны значения пикселей в цветовом пространстве </w:t>
+      </w:r>
+      <w:r>
+        <w:rPr>
+          <w:sz w:val="28"/>
+          <w:szCs w:val="28"/>
+          <w:lang w:val="en-US"/>
+        </w:rPr>
+        <w:t>HSV</w:t>
+      </w:r>
+      <w:r>
+        <w:rPr>
+          <w:sz w:val="28"/>
+          <w:szCs w:val="28"/>
+        </w:rPr>
+        <w:t xml:space="preserve">, </w:t>
+      </w:r>
+      <w:r>
+        <w:rPr>
+          <w:sz w:val="28"/>
+          <w:szCs w:val="28"/>
+        </w:rPr>
+        <w:t xml:space="preserve">чтобы стабильно определять большое количество пикселей нужного цвета. На этом этапе возникли трудности с определением зеленого, поскольку все роботы, независимо от цвета, содержат в себе печатную плату, которую видно на видео, и которую детектор стабильно определял как зеленую область. С целью избежать этого, был добавлен дополнительный фильтр по площади цветной области, подобранный вручную. </w:t>
+      </w:r>
+    </w:p>
+    <w:p>
+      <w:pPr>
+        <w:jc w:val="both"/>
+        <w:rPr>
+          <w:sz w:val="28"/>
+          <w:szCs w:val="28"/>
+        </w:rPr>
+      </w:pPr>
+      <w:r>
+        <w:rPr>
+          <w:sz w:val="28"/>
+          <w:szCs w:val="28"/>
+        </w:rPr>
+        <w:t xml:space="preserve">Источник света был определен в цветовом пространстве </w:t>
+      </w:r>
+      <w:r>
+        <w:rPr>
+          <w:sz w:val="28"/>
+          <w:szCs w:val="28"/>
+          <w:lang w:val="en-US"/>
+        </w:rPr>
+        <w:t>RGB</w:t>
+      </w:r>
+      <w:r>
+        <w:rPr>
+          <w:sz w:val="28"/>
+          <w:szCs w:val="28"/>
+        </w:rPr>
+        <w:t xml:space="preserve"> </w:t>
+      </w:r>
+      <w:r>
+        <w:rPr>
+          <w:sz w:val="28"/>
+          <w:szCs w:val="28"/>
+        </w:rPr>
+        <w:t xml:space="preserve">как содержащий высокие значения всех компонент цвета (т.е. яркий белый). Далее для каждой «команды» роботов был вычислен робот, находящийся ближе к лампочке, на нем была нарисована точка соответствующего цвета. Также, авторы оригинального видео использовали лампочку с красным диском вокруг нее, </w:t>
+      </w:r>
+      <w:r>
+        <w:rPr>
+          <w:sz w:val="28"/>
+          <w:szCs w:val="28"/>
+        </w:rPr>
+        <w:lastRenderedPageBreak/>
+        <w:t>который принимался за робота. Для исправления этого, была добавлена «запрещенная зона» вокруг лампочки. Результат работы программы, созданной для задания 3 представлен на рисунке 5.</w:t>
+      </w:r>
+    </w:p>
+    <w:p>
+      <w:pPr>
+        <w:keepNext/>
+        <w:jc w:val="center"/>
+      </w:pPr>
+      <w:r>
+        <w:rPr>
+          <w:sz w:val="28"/>
+          <w:szCs w:val="28"/>
+        </w:rPr>
+        <w:drawing>
+          <wp:inline distT="0" distB="0" distL="0" distR="0" wp14:anchorId="723E44A9" wp14:editId="7AC17436">
+            <wp:extent cx="4710715" cy="2723201"/>
+            <wp:effectExtent l="0" t="0" r="0" b="1270"/>
+            <wp:docPr id="1805956569" name="Рисунок 1" descr="Изображение выглядит как снимок экрана, в помещении&#10;&#10;Автоматически созданное описание"/>
+            <wp:cNvGraphicFramePr>
+              <a:graphicFrameLocks xmlns:a="http://schemas.openxmlformats.org/drawingml/2006/main" noChangeAspect="1"/>
+            </wp:cNvGraphicFramePr>
+            <a:graphic xmlns:a="http://schemas.openxmlformats.org/drawingml/2006/main">
+              <a:graphicData uri="http://schemas.openxmlformats.org/drawingml/2006/picture">
+                <pic:pic xmlns:pic="http://schemas.openxmlformats.org/drawingml/2006/picture">
+                  <pic:nvPicPr>
+                    <pic:cNvPr id="1805956569" name="Рисунок 1" descr="Изображение выглядит как снимок экрана, в помещении&#10;&#10;Автоматически созданное описание"/>
+                    <pic:cNvPicPr/>
+                  </pic:nvPicPr>
+                  <pic:blipFill>
+                    <a:blip r:embed="rId11"/>
+                    <a:stretch>
+                      <a:fillRect/>
+                    </a:stretch>
+                  </pic:blipFill>
+                  <pic:spPr>
+                    <a:xfrm>
+                      <a:off x="0" y="0"/>
+                      <a:ext cx="4715791" cy="2726135"/>
+                    </a:xfrm>
+                    <a:prstGeom prst="rect">
+                      <a:avLst/>
+                    </a:prstGeom>
+                  </pic:spPr>
+                </pic:pic>
+              </a:graphicData>
+            </a:graphic>
+          </wp:inline>
+        </w:drawing>
+      </w:r>
+    </w:p>
+    <w:p>
+      <w:pPr>
+        <w:pStyle w:val="1"/>
+      </w:pPr>
+      <w:r>
+        <w:t xml:space="preserve">Рисунок </w:t>
+      </w:r>
+      <w:r>
+        <w:fldChar w:fldCharType="begin"/>
+      </w:r>
+      <w:r>
+        <w:instrText xml:space="preserve"> SEQ Рисунок \* ARABIC </w:instrText>
+      </w:r>
+      <w:r>
+        <w:fldChar w:fldCharType="separate"/>
+      </w:r>
+      <w:r>
+        <w:rPr>
+          <w:noProof/>
+        </w:rPr>
+        <w:t>5</w:t>
+      </w:r>
+      <w:r>
+        <w:fldChar w:fldCharType="end"/>
+      </w:r>
+    </w:p>
+    <w:p>
+      <w:pPr>
+        <w:jc w:val="both"/>
+        <w:rPr>
+          <w:sz w:val="28"/>
+          <w:szCs w:val="28"/>
+        </w:rPr>
+      </w:pPr>
+      <w:r>
+        <w:rPr>
+          <w:sz w:val="28"/>
+          <w:szCs w:val="28"/>
+        </w:rPr>
+        <w:t xml:space="preserve">Для задания 4 было необходимо выполнить отбраковку гаечных ключей на изображении, пользуясь эталонной маской. В рамках этого задания, из полученных изображений были получены контуры, которые требовалось сравнить с помощью определенной метрики. Для этого была использована встроенная функция </w:t>
+      </w:r>
+      <w:proofErr w:type="spellStart"/>
+      <w:proofErr w:type="gramStart"/>
+      <w:r>
+        <w:rPr>
+          <w:sz w:val="28"/>
+          <w:szCs w:val="28"/>
+        </w:rPr>
+        <w:t>cv</w:t>
+      </w:r>
+      <w:proofErr w:type="spellEnd"/>
+      <w:r>
+        <w:rPr>
+          <w:sz w:val="28"/>
+          <w:szCs w:val="28"/>
+        </w:rPr>
+        <w:t>::</w:t>
+      </w:r>
+      <w:proofErr w:type="spellStart"/>
+      <w:proofErr w:type="gramEnd"/>
+      <w:r>
+        <w:rPr>
+          <w:sz w:val="28"/>
+          <w:szCs w:val="28"/>
+        </w:rPr>
+        <w:t>matchShapes</w:t>
+      </w:r>
+      <w:proofErr w:type="spellEnd"/>
+      <w:r>
+        <w:rPr>
+          <w:sz w:val="28"/>
+          <w:szCs w:val="28"/>
+        </w:rPr>
+        <w:t xml:space="preserve"> с методом </w:t>
+      </w:r>
+      <w:proofErr w:type="spellStart"/>
+      <w:r>
+        <w:rPr>
+          <w:sz w:val="28"/>
+          <w:szCs w:val="28"/>
+        </w:rPr>
+        <w:t>cv</w:t>
+      </w:r>
+      <w:proofErr w:type="spellEnd"/>
+      <w:r>
+        <w:rPr>
+          <w:sz w:val="28"/>
+          <w:szCs w:val="28"/>
+        </w:rPr>
+        <w:t>::CONTOURS_MATCH_I2</w:t>
+      </w:r>
+      <w:r>
+        <w:rPr>
+          <w:sz w:val="28"/>
+          <w:szCs w:val="28"/>
+        </w:rPr>
+        <w:t xml:space="preserve">. Данный конкретный метод был выбран как дающий наибольшую разницу между «хорошими» и «плохими» изделиями. На основании величины метрики на исходном изображении </w:t>
+      </w:r>
+      <w:proofErr w:type="spellStart"/>
+      <w:r>
+        <w:rPr>
+          <w:sz w:val="28"/>
+          <w:szCs w:val="28"/>
+        </w:rPr>
+        <w:t>отрисовывался</w:t>
+      </w:r>
+      <w:proofErr w:type="spellEnd"/>
+      <w:r>
+        <w:rPr>
+          <w:sz w:val="28"/>
+          <w:szCs w:val="28"/>
+        </w:rPr>
+        <w:t xml:space="preserve"> текст «</w:t>
+      </w:r>
+      <w:r>
+        <w:rPr>
+          <w:sz w:val="28"/>
+          <w:szCs w:val="28"/>
+          <w:lang w:val="en-US"/>
+        </w:rPr>
+        <w:t>bad</w:t>
+      </w:r>
+      <w:r>
+        <w:rPr>
+          <w:sz w:val="28"/>
+          <w:szCs w:val="28"/>
+        </w:rPr>
+        <w:t>» или «</w:t>
+      </w:r>
+      <w:r>
+        <w:rPr>
+          <w:sz w:val="28"/>
+          <w:szCs w:val="28"/>
+          <w:lang w:val="en-US"/>
+        </w:rPr>
+        <w:t>good</w:t>
+      </w:r>
+      <w:r>
+        <w:rPr>
+          <w:sz w:val="28"/>
+          <w:szCs w:val="28"/>
+        </w:rPr>
+        <w:t>». Результаты представлены на рисунке 6.</w:t>
+      </w:r>
+    </w:p>
+    <w:p>
+      <w:pPr>
+        <w:keepNext/>
+        <w:jc w:val="center"/>
+      </w:pPr>
+      <w:r>
+        <w:drawing>
+          <wp:inline distT="0" distB="0" distL="0" distR="0" wp14:anchorId="25DBF1C8" wp14:editId="280AA30B">
+            <wp:extent cx="4819549" cy="2751083"/>
+            <wp:effectExtent l="0" t="0" r="635" b="0"/>
+            <wp:docPr id="1498003394" name="Рисунок 1" descr="Изображение выглядит как металлоизделия, рычаг&#10;&#10;Автоматически созданное описание"/>
+            <wp:cNvGraphicFramePr>
+              <a:graphicFrameLocks xmlns:a="http://schemas.openxmlformats.org/drawingml/2006/main" noChangeAspect="1"/>
+            </wp:cNvGraphicFramePr>
+            <a:graphic xmlns:a="http://schemas.openxmlformats.org/drawingml/2006/main">
+              <a:graphicData uri="http://schemas.openxmlformats.org/drawingml/2006/picture">
+                <pic:pic xmlns:pic="http://schemas.openxmlformats.org/drawingml/2006/picture">
+                  <pic:nvPicPr>
+                    <pic:cNvPr id="1498003394" name="Рисунок 1" descr="Изображение выглядит как металлоизделия, рычаг&#10;&#10;Автоматически созданное описание"/>
+                    <pic:cNvPicPr/>
+                  </pic:nvPicPr>
+                  <pic:blipFill>
+                    <a:blip r:embed="rId12"/>
+                    <a:stretch>
+                      <a:fillRect/>
+                    </a:stretch>
+                  </pic:blipFill>
+                  <pic:spPr>
+                    <a:xfrm>
+                      <a:off x="0" y="0"/>
+                      <a:ext cx="4844974" cy="2765596"/>
+                    </a:xfrm>
+                    <a:prstGeom prst="rect">
+                      <a:avLst/>
+                    </a:prstGeom>
+                  </pic:spPr>
+                </pic:pic>
+              </a:graphicData>
+            </a:graphic>
+          </wp:inline>
+        </w:drawing>
+      </w:r>
+    </w:p>
+    <w:p>
+      <w:pPr>
+        <w:pStyle w:val="1"/>
+      </w:pPr>
+      <w:r>
+        <w:t xml:space="preserve">Рисунок </w:t>
+      </w:r>
+      <w:r>
+        <w:fldChar w:fldCharType="begin"/>
+      </w:r>
+      <w:r>
+        <w:instrText xml:space="preserve"> SEQ Рисунок \* ARABIC </w:instrText>
+      </w:r>
+      <w:r>
+        <w:fldChar w:fldCharType="separate"/>
+      </w:r>
+      <w:r>
+        <w:rPr>
+          <w:noProof/>
+        </w:rPr>
+        <w:t>6</w:t>
+      </w:r>
+      <w:r>
+        <w:fldChar w:fldCharType="end"/>
       </w:r>
     </w:p>
     <w:sectPr>
@@ -719,7 +1582,6 @@
   <w:style w:type="character" w:default="1" w:styleId="a1">
     <w:name w:val="Default Paragraph Font"/>
     <w:uiPriority w:val="1"/>
-    <w:semiHidden/>
     <w:unhideWhenUsed/>
   </w:style>
   <w:style w:type="table" w:default="1" w:styleId="a2">

</xml_diff>